<commit_message>
Assignment 1 final submission
</commit_message>
<xml_diff>
--- a/Assignments/A1/A1.docx
+++ b/Assignments/A1/A1.docx
@@ -48,7 +48,13 @@
     </w:p>
     <w:p>
       <w:r>
-        <w:t xml:space="preserve">This assignment attempts to describe the means by which the transformations between images can be determined both verbally and visually. </w:t>
+        <w:t>This assignment describe</w:t>
+      </w:r>
+      <w:r>
+        <w:t>s</w:t>
+      </w:r>
+      <w:r>
+        <w:t xml:space="preserve"> the means by which the transformations between images can be determined both verbally and visually. </w:t>
       </w:r>
       <w:r>
         <w:t xml:space="preserve">These </w:t>
@@ -100,7 +106,7 @@
     </w:p>
     <w:p>
       <w:r>
-        <w:t xml:space="preserve">For an example of an RPM see </w:t>
+        <w:t xml:space="preserve">For an example of a RPM see </w:t>
       </w:r>
       <w:r>
         <w:fldChar w:fldCharType="begin"/>
@@ -146,6 +152,9 @@
       </w:r>
       <w:r>
         <w:fldChar w:fldCharType="end"/>
+      </w:r>
+      <w:r>
+        <w:t xml:space="preserve"> which many humans have difficulty answering</w:t>
       </w:r>
       <w:r>
         <w:t>?</w:t>
@@ -222,14 +231,27 @@
       <w:r>
         <w:t xml:space="preserve">Figure </w:t>
       </w:r>
-      <w:fldSimple w:instr=" SEQ Figure \* ARABIC ">
-        <w:r>
-          <w:rPr>
-            <w:noProof/>
-          </w:rPr>
-          <w:t>1</w:t>
-        </w:r>
-      </w:fldSimple>
+      <w:r>
+        <w:fldChar w:fldCharType="begin"/>
+      </w:r>
+      <w:r>
+        <w:instrText xml:space="preserve"> SEQ Figure \* ARABIC </w:instrText>
+      </w:r>
+      <w:r>
+        <w:fldChar w:fldCharType="separate"/>
+      </w:r>
+      <w:r>
+        <w:rPr>
+          <w:noProof/>
+        </w:rPr>
+        <w:t>1</w:t>
+      </w:r>
+      <w:r>
+        <w:rPr>
+          <w:noProof/>
+        </w:rPr>
+        <w:fldChar w:fldCharType="end"/>
+      </w:r>
       <w:bookmarkEnd w:id="0"/>
       <w:r>
         <w:t>: Example of a</w:t>
@@ -314,27 +336,14 @@
       <w:r>
         <w:t xml:space="preserve">Figure </w:t>
       </w:r>
-      <w:r>
-        <w:fldChar w:fldCharType="begin"/>
-      </w:r>
-      <w:r>
-        <w:instrText xml:space="preserve"> SEQ Figure \* ARABIC </w:instrText>
-      </w:r>
-      <w:r>
-        <w:fldChar w:fldCharType="separate"/>
-      </w:r>
-      <w:r>
-        <w:rPr>
-          <w:noProof/>
-        </w:rPr>
-        <w:t>2</w:t>
-      </w:r>
-      <w:r>
-        <w:rPr>
-          <w:noProof/>
-        </w:rPr>
-        <w:fldChar w:fldCharType="end"/>
-      </w:r>
+      <w:fldSimple w:instr=" SEQ Figure \* ARABIC ">
+        <w:r>
+          <w:rPr>
+            <w:noProof/>
+          </w:rPr>
+          <w:t>2</w:t>
+        </w:r>
+      </w:fldSimple>
       <w:bookmarkEnd w:id="1"/>
       <w:r>
         <w:t>: Example of a challenging Raven's Progressive Matrix</w:t>
@@ -345,7 +354,7 @@
         <w:t>Here are some of the nuances that the</w:t>
       </w:r>
       <w:r>
-        <w:t xml:space="preserve"> humans can easily identify that we use to solve these types of problems:</w:t>
+        <w:t xml:space="preserve"> humans can identify that we use to solve these types of problems:</w:t>
       </w:r>
     </w:p>
     <w:p>
@@ -423,7 +432,19 @@
         </w:numPr>
       </w:pPr>
       <w:r>
-        <w:t>Similarities</w:t>
+        <w:t>Relative sizes</w:t>
+      </w:r>
+    </w:p>
+    <w:p>
+      <w:pPr>
+        <w:pStyle w:val="ListParagraph"/>
+        <w:numPr>
+          <w:ilvl w:val="0"/>
+          <w:numId w:val="2"/>
+        </w:numPr>
+      </w:pPr>
+      <w:r>
+        <w:t>Relationship between shapes in other cells</w:t>
       </w:r>
     </w:p>
     <w:p>
@@ -435,19 +456,7 @@
         </w:numPr>
       </w:pPr>
       <w:r>
-        <w:t>Differences</w:t>
-      </w:r>
-    </w:p>
-    <w:p>
-      <w:pPr>
-        <w:pStyle w:val="ListParagraph"/>
-        <w:numPr>
-          <w:ilvl w:val="0"/>
-          <w:numId w:val="2"/>
-        </w:numPr>
-      </w:pPr>
-      <w:r>
-        <w:t>Relationship between shapes in other cells</w:t>
+        <w:t>What shapes are different?</w:t>
       </w:r>
     </w:p>
     <w:p>
@@ -459,7 +468,7 @@
         </w:numPr>
       </w:pPr>
       <w:r>
-        <w:t>What shapes are different?</w:t>
+        <w:t>What shapes are similar?</w:t>
       </w:r>
     </w:p>
     <w:p>
@@ -471,7 +480,31 @@
         </w:numPr>
       </w:pPr>
       <w:r>
-        <w:t>What shapes are similar?</w:t>
+        <w:t>What shapes moved?</w:t>
+      </w:r>
+    </w:p>
+    <w:p>
+      <w:pPr>
+        <w:pStyle w:val="ListParagraph"/>
+        <w:numPr>
+          <w:ilvl w:val="1"/>
+          <w:numId w:val="2"/>
+        </w:numPr>
+      </w:pPr>
+      <w:r>
+        <w:t>What shapes are new?</w:t>
+      </w:r>
+    </w:p>
+    <w:p>
+      <w:pPr>
+        <w:pStyle w:val="ListParagraph"/>
+        <w:numPr>
+          <w:ilvl w:val="1"/>
+          <w:numId w:val="2"/>
+        </w:numPr>
+      </w:pPr>
+      <w:r>
+        <w:t>What shapes were removed?</w:t>
       </w:r>
     </w:p>
     <w:p/>
@@ -484,6 +517,15 @@
       </w:r>
       <w:r>
         <w:t>more tractable input space.</w:t>
+      </w:r>
+      <w:r>
+        <w:t xml:space="preserve"> Solving visually requires either many different image transformations to be attempted or some</w:t>
+      </w:r>
+      <w:r>
+        <w:t xml:space="preserve"> more advanced</w:t>
+      </w:r>
+      <w:r>
+        <w:t xml:space="preserve"> form of visual reasoning. </w:t>
       </w:r>
     </w:p>
     <w:p>
@@ -568,7 +610,11 @@
         <w:t>if-then</w:t>
       </w:r>
       <w:r>
-        <w:t xml:space="preserve"> rules that describe how to do certain tasks. </w:t>
+        <w:t xml:space="preserve"> rules that </w:t>
+      </w:r>
+      <w:r>
+        <w:lastRenderedPageBreak/>
+        <w:t xml:space="preserve">describe how to do certain tasks. </w:t>
       </w:r>
       <w:r>
         <w:t xml:space="preserve">Certain </w:t>
@@ -586,16 +632,7 @@
         <w:t xml:space="preserve">. </w:t>
       </w:r>
       <w:r>
-        <w:t>The semantic knowledge contains models and views of the world. The epi</w:t>
-      </w:r>
-      <w:bookmarkStart w:id="2" w:name="_GoBack"/>
-      <w:bookmarkEnd w:id="2"/>
-      <w:r>
-        <w:t xml:space="preserve">sodic knowledge contains particular </w:t>
-      </w:r>
-      <w:r>
-        <w:lastRenderedPageBreak/>
-        <w:t>instances of events, a means of keeping track of what has happened in the past.</w:t>
+        <w:t>The semantic knowledge contains models and views of the world. The episodic knowledge contains particular instances of events, a means of keeping track of what has happened in the past.</w:t>
       </w:r>
       <w:r>
         <w:t xml:space="preserve"> All these pieces working together can be a very powerful problem solving tool.</w:t>
@@ -657,19 +694,32 @@
         <w:pStyle w:val="Caption"/>
         <w:jc w:val="center"/>
       </w:pPr>
-      <w:bookmarkStart w:id="3" w:name="_Ref451884305"/>
+      <w:bookmarkStart w:id="2" w:name="_Ref451884305"/>
       <w:r>
         <w:t xml:space="preserve">Figure </w:t>
       </w:r>
-      <w:fldSimple w:instr=" SEQ Figure \* ARABIC ">
-        <w:r>
-          <w:rPr>
-            <w:noProof/>
-          </w:rPr>
-          <w:t>3</w:t>
-        </w:r>
-      </w:fldSimple>
-      <w:bookmarkEnd w:id="3"/>
+      <w:r>
+        <w:fldChar w:fldCharType="begin"/>
+      </w:r>
+      <w:r>
+        <w:instrText xml:space="preserve"> SEQ Figure \* ARABIC </w:instrText>
+      </w:r>
+      <w:r>
+        <w:fldChar w:fldCharType="separate"/>
+      </w:r>
+      <w:r>
+        <w:rPr>
+          <w:noProof/>
+        </w:rPr>
+        <w:t>3</w:t>
+      </w:r>
+      <w:r>
+        <w:rPr>
+          <w:noProof/>
+        </w:rPr>
+        <w:fldChar w:fldCharType="end"/>
+      </w:r>
+      <w:bookmarkEnd w:id="2"/>
       <w:r>
         <w:t>: Production System Architecture</w:t>
       </w:r>
@@ -679,7 +729,13 @@
         <w:t xml:space="preserve">Applying the production system to RPMs, we will assume that we have semantic knowledge about the RPMs – how the elements of an RPM relate to each other for the various size (2x2 and 3x3). </w:t>
       </w:r>
       <w:r>
-        <w:t>The episodic knowledge would store RPMs that have been encountered in the past along with the solution (if it is present). The procedural knowledge would take information about the RPM and determine what the answer should be. For example, one of the easiest and most important distinctions to make would be the size of the RPM. Solving a 2x2 matrix involves different techniques than solving a 3x3 matrix.</w:t>
+        <w:t xml:space="preserve">The episodic knowledge would store RPMs that have been encountered in the past along with the solution (if it is </w:t>
+      </w:r>
+      <w:r>
+        <w:t>available</w:t>
+      </w:r>
+      <w:r>
+        <w:t>). The procedural knowledge would take information about the RPM and determine what the answer should be. For example, one of the easiest and most important distinctions to make would be the size of the RPM. Solving a 2x2 matrix involves different techniques than solving a 3x3 matrix.</w:t>
       </w:r>
     </w:p>
     <w:p/>
@@ -715,7 +771,10 @@
         <w:fldChar w:fldCharType="end"/>
       </w:r>
       <w:r>
-        <w:t xml:space="preserve">). The first several rules would involve determining what class of RPM is currently in use, and the class of problem would be stored in the working memory. </w:t>
+        <w:t>.)</w:t>
+      </w:r>
+      <w:r>
+        <w:t xml:space="preserve"> The first several rules would involve determining what class of RPM is currently in use, and the class of problem would be stored in the working memory. </w:t>
       </w:r>
     </w:p>
     <w:p/>
@@ -727,7 +786,13 @@
     <w:p/>
     <w:p>
       <w:r>
-        <w:t xml:space="preserve">If there is no verbal description the production system should attempt to solve the problem visually. This would involve a series of rules that would run transformations on the images (rotation, reflection, scaling, etc.) and compare them. For example, for a 2x2 matrix we know that A is to B as C is to D. Thus, we would need to identify what transformation </w:t>
+        <w:t xml:space="preserve">If there is no verbal description the production system should attempt to solve the problem visually. This would involve a series of rules that would run transformations on the images (rotation, reflection, scaling, </w:t>
+      </w:r>
+      <w:r>
+        <w:t xml:space="preserve">image differences, </w:t>
+      </w:r>
+      <w:r>
+        <w:t xml:space="preserve">etc.) and compare them. For example, for a 2x2 matrix we know that A is to B as C is to D. Thus, we would need to identify what transformation </w:t>
       </w:r>
       <w:r>
         <w:t xml:space="preserve">connects A and B. Once this is known the same transformation can be applied to C. The resultant image can then be compared to the given answer choices and the closest match can be selected as the answer. This method includes some concepts of generate and test. The potential answers are generated and then these solutions are tested and unacceptable answers are pruned. </w:t>
@@ -741,19 +806,32 @@
         <w:spacing w:after="0"/>
         <w:jc w:val="center"/>
       </w:pPr>
-      <w:bookmarkStart w:id="4" w:name="_Ref452059922"/>
+      <w:bookmarkStart w:id="3" w:name="_Ref452059922"/>
       <w:r>
         <w:t xml:space="preserve">Listing </w:t>
       </w:r>
-      <w:fldSimple w:instr=" SEQ Listing \* ARABIC ">
-        <w:r>
-          <w:rPr>
-            <w:noProof/>
-          </w:rPr>
-          <w:t>1</w:t>
-        </w:r>
-      </w:fldSimple>
-      <w:bookmarkEnd w:id="4"/>
+      <w:r>
+        <w:fldChar w:fldCharType="begin"/>
+      </w:r>
+      <w:r>
+        <w:instrText xml:space="preserve"> SEQ Listing \* ARABIC </w:instrText>
+      </w:r>
+      <w:r>
+        <w:fldChar w:fldCharType="separate"/>
+      </w:r>
+      <w:r>
+        <w:rPr>
+          <w:noProof/>
+        </w:rPr>
+        <w:t>1</w:t>
+      </w:r>
+      <w:r>
+        <w:rPr>
+          <w:noProof/>
+        </w:rPr>
+        <w:fldChar w:fldCharType="end"/>
+      </w:r>
+      <w:bookmarkEnd w:id="3"/>
       <w:r>
         <w:t>: Example of procedural knowledge rules for solving RPMs</w:t>
       </w:r>
@@ -895,6 +973,7 @@
           </w:tcPr>
           <w:p>
             <w:r>
+              <w:lastRenderedPageBreak/>
               <w:t>Rule 3</w:t>
             </w:r>
           </w:p>
@@ -953,7 +1032,6 @@
           </w:tcPr>
           <w:p>
             <w:r>
-              <w:lastRenderedPageBreak/>
               <w:t>Rule 4</w:t>
             </w:r>
           </w:p>
@@ -1333,7 +1411,13 @@
         <w:t>). If this confidence value is below a certain threshold</w:t>
       </w:r>
       <w:r>
-        <w:t xml:space="preserve"> or if there are multiple answers that have the same maximum confidence rating</w:t>
+        <w:t xml:space="preserve"> or if there are multiple answers that have the same </w:t>
+      </w:r>
+      <w:r>
+        <w:t>best</w:t>
+      </w:r>
+      <w:r>
+        <w:t xml:space="preserve"> confidence rating</w:t>
       </w:r>
       <w:r>
         <w:t xml:space="preserve">, </w:t>
@@ -1363,10 +1447,25 @@
         <w:t>. Note: this assumes that this system has some knowledge of whether previous answers were correct or not. If the system has no knowledge of whether p</w:t>
       </w:r>
       <w:r>
-        <w:t>ast answers were correct than chunking cannot be effective.</w:t>
-      </w:r>
-      <w:r>
-        <w:t xml:space="preserve"> In such cases the production system has no recourse but to simply choose the match with the highest confidence rating even if it is below the threshold.</w:t>
+        <w:t>ast answers were correct than chunking cannot be</w:t>
+      </w:r>
+      <w:r>
+        <w:t xml:space="preserve"> as</w:t>
+      </w:r>
+      <w:r>
+        <w:t xml:space="preserve"> effective.</w:t>
+      </w:r>
+      <w:r>
+        <w:t xml:space="preserve"> </w:t>
+      </w:r>
+      <w:r>
+        <w:t xml:space="preserve">Because there is no knowledge of whether a previously answered problem was correct or not, a new rule should not be added. </w:t>
+      </w:r>
+      <w:r>
+        <w:t>In such cases the production system has no recourse but to simply choose the match with the highest confidence rating ev</w:t>
+      </w:r>
+      <w:r>
+        <w:t>en if it is below the threshold or to simply pick one of solutions if there are multiple best answers.</w:t>
       </w:r>
     </w:p>
     <w:p>
@@ -1393,14 +1492,24 @@
       <w:r>
         <w:t>w closely they fit the pattern in order to find the best match.</w:t>
       </w:r>
+      <w:r>
+        <w:t xml:space="preserve"> In this way the set of relationships is limited to the transformations in the generation phase.</w:t>
+      </w:r>
     </w:p>
     <w:p/>
     <w:p>
       <w:r>
-        <w:t>Admittedly the semantic network details were left out here since this paper focused on production systems. Additionally the specifics for generate and test, namely the type and number of transformations that should be attempted, were not included, again because this paper focused on the production system portion. These details will be available in the project source code (eventually). The point to emphasize now is that production systems are a powerful tool especially when coupled with other artificial intelligence methods.</w:t>
-      </w:r>
-    </w:p>
-    <w:p/>
+        <w:t>Admittedly the semantic network details were left out here since this paper focused on production systems. Additionally the specifics for generate and test, namely the type and number of transformations that should be attempted, were not included, again because this paper focused on the production system portion. These details will be avail</w:t>
+      </w:r>
+      <w:r>
+        <w:t xml:space="preserve">able in the project source code. </w:t>
+      </w:r>
+      <w:r>
+        <w:t>The point to emphasize now is that production systems are a powerful tool especially when coupled with other artificial intelligence methods.</w:t>
+      </w:r>
+      <w:bookmarkStart w:id="4" w:name="_GoBack"/>
+      <w:bookmarkEnd w:id="4"/>
+    </w:p>
     <w:sectPr>
       <w:pgSz w:w="12240" w:h="15840"/>
       <w:pgMar w:top="1440" w:right="1440" w:bottom="1440" w:left="1440" w:header="720" w:footer="720" w:gutter="0"/>
@@ -2428,7 +2537,7 @@
 </file>
 
 <file path=customXml/itemProps1.xml><?xml version="1.0" encoding="utf-8"?>
-<ds:datastoreItem xmlns:ds="http://schemas.openxmlformats.org/officeDocument/2006/customXml" ds:itemID="{A3AEEA72-236E-4451-A5B9-AAE34FEB16F2}">
+<ds:datastoreItem xmlns:ds="http://schemas.openxmlformats.org/officeDocument/2006/customXml" ds:itemID="{8706E4F2-574D-4F4A-A1B2-C899012D00A8}">
   <ds:schemaRefs>
     <ds:schemaRef ds:uri="http://schemas.openxmlformats.org/officeDocument/2006/bibliography"/>
   </ds:schemaRefs>

</xml_diff>